<commit_message>
Updating assignment, and putting some clues in the project
</commit_message>
<xml_diff>
--- a/assignments/assg1.docx
+++ b/assignments/assg1.docx
@@ -46,13 +46,19 @@
         <w:t xml:space="preserve">Due: </w:t>
       </w:r>
       <w:r>
-        <w:t>Thursday February 2</w:t>
+        <w:t xml:space="preserve">Sunday </w:t>
+      </w:r>
+      <w:r>
+        <w:t xml:space="preserve">February </w:t>
+      </w:r>
+      <w:r>
+        <w:t>5</w:t>
       </w:r>
       <w:r>
         <w:rPr>
           <w:vertAlign w:val="superscript"/>
         </w:rPr>
-        <w:t>nd</w:t>
+        <w:t>th</w:t>
       </w:r>
       <w:r>
         <w:t>, 2023</w:t>
@@ -205,7 +211,64 @@
       <w:r>
         <w:t xml:space="preserve">”). </w:t>
       </w:r>
-    </w:p>
+      <w:r>
+        <w:t xml:space="preserve">It should take the name of the directory as a command-line argument. It should list the names of all the files first, and then the names of all the directories. </w:t>
+      </w:r>
+    </w:p>
+    <w:p>
+      <w:r>
+        <w:t xml:space="preserve">Output should </w:t>
+      </w:r>
+      <w:proofErr w:type="gramStart"/>
+      <w:r>
+        <w:t>looks</w:t>
+      </w:r>
+      <w:proofErr w:type="gramEnd"/>
+      <w:r>
+        <w:t xml:space="preserve"> something like:</w:t>
+      </w:r>
+    </w:p>
+    <w:p>
+      <w:r>
+        <w:lastRenderedPageBreak/>
+        <w:drawing>
+          <wp:inline distT="0" distB="0" distL="0" distR="0" wp14:anchorId="2DB9A448" wp14:editId="45E0335A">
+            <wp:extent cx="4313294" cy="6157494"/>
+            <wp:effectExtent l="0" t="0" r="0" b="0"/>
+            <wp:docPr id="3" name="Picture 3"/>
+            <wp:cNvGraphicFramePr>
+              <a:graphicFrameLocks xmlns:a="http://schemas.openxmlformats.org/drawingml/2006/main" noChangeAspect="1"/>
+            </wp:cNvGraphicFramePr>
+            <a:graphic xmlns:a="http://schemas.openxmlformats.org/drawingml/2006/main">
+              <a:graphicData uri="http://schemas.openxmlformats.org/drawingml/2006/picture">
+                <pic:pic xmlns:pic="http://schemas.openxmlformats.org/drawingml/2006/picture">
+                  <pic:nvPicPr>
+                    <pic:cNvPr id="1" name=""/>
+                    <pic:cNvPicPr/>
+                  </pic:nvPicPr>
+                  <pic:blipFill>
+                    <a:blip r:embed="rId6"/>
+                    <a:stretch>
+                      <a:fillRect/>
+                    </a:stretch>
+                  </pic:blipFill>
+                  <pic:spPr>
+                    <a:xfrm>
+                      <a:off x="0" y="0"/>
+                      <a:ext cx="4313294" cy="6157494"/>
+                    </a:xfrm>
+                    <a:prstGeom prst="rect">
+                      <a:avLst/>
+                    </a:prstGeom>
+                  </pic:spPr>
+                </pic:pic>
+              </a:graphicData>
+            </a:graphic>
+          </wp:inline>
+        </w:drawing>
+      </w:r>
+    </w:p>
+    <w:p/>
     <w:p>
       <w:pPr>
         <w:pStyle w:val="ListParagraph"/>
@@ -331,6 +394,7 @@
         <w:pStyle w:val="Heading2"/>
       </w:pPr>
       <w:r>
+        <w:lastRenderedPageBreak/>
         <w:t>Grading Criteria</w:t>
       </w:r>
     </w:p>
@@ -473,7 +537,6 @@
         </w:numPr>
       </w:pPr>
       <w:r>
-        <w:lastRenderedPageBreak/>
         <w:t>List of C# functions that might help:</w:t>
       </w:r>
       <w:r>

</xml_diff>